<commit_message>
fixes from testers: login name, message, validation for username spaces not allowed
</commit_message>
<xml_diff>
--- a/vartotojo vadovas/Vartotojo vadovas.docx
+++ b/vartotojo vadovas/Vartotojo vadovas.docx
@@ -1926,23 +1926,24 @@
             </w14:solidFill>
           </w14:textFill>
         </w:rPr>
-        <w:t xml:space="preserve"> prisijungimo duomenys: </w:t>
-      </w:r>
-      <w:r>
-        <w:rPr>
-          <w:rFonts w:ascii="Times Roman" w:hAnsi="Times Roman"/>
-          <w:outline w:val="0"/>
-          <w:color w:val="5e5e5e"/>
-          <w:sz w:val="29"/>
-          <w:szCs w:val="29"/>
-          <w:rtl w:val="0"/>
-          <w14:textFill>
-            <w14:solidFill>
-              <w14:srgbClr w14:val="5E5E5E"/>
-            </w14:solidFill>
-          </w14:textFill>
-        </w:rPr>
-        <w:t xml:space="preserve">vartotojo vardas: </w:t>
+        <w:t xml:space="preserve"> prisijungimo duomenys: prisijungimo </w:t>
+      </w:r>
+      <w:r>
+        <w:rPr>
+          <w:rFonts w:ascii="Times Roman" w:hAnsi="Times Roman"/>
+          <w:outline w:val="0"/>
+          <w:color w:val="5e5e5e"/>
+          <w:sz w:val="29"/>
+          <w:szCs w:val="29"/>
+          <w:rtl w:val="0"/>
+          <w:lang w:val="sv-SE"/>
+          <w14:textFill>
+            <w14:solidFill>
+              <w14:srgbClr w14:val="5E5E5E"/>
+            </w14:solidFill>
+          </w14:textFill>
+        </w:rPr>
+        <w:t xml:space="preserve">vardas: </w:t>
       </w:r>
       <w:r>
         <w:rPr>
@@ -2154,7 +2155,41 @@
             </w14:solidFill>
           </w14:textFill>
         </w:rPr>
-        <w:t>langelius suvedant Vartotojo varda</w:t>
+        <w:t xml:space="preserve">langelius suvedant </w:t>
+      </w:r>
+      <w:r>
+        <w:rPr>
+          <w:rFonts w:ascii="Times Roman" w:hAnsi="Times Roman"/>
+          <w:outline w:val="0"/>
+          <w:color w:val="5e5e5e"/>
+          <w:sz w:val="29"/>
+          <w:szCs w:val="29"/>
+          <w:rtl w:val="0"/>
+          <w:lang w:val="en-US"/>
+          <w14:textFill>
+            <w14:solidFill>
+              <w14:srgbClr w14:val="5E5E5E"/>
+            </w14:solidFill>
+          </w14:textFill>
+        </w:rPr>
+        <w:t xml:space="preserve">Prisijungimo </w:t>
+      </w:r>
+      <w:r>
+        <w:rPr>
+          <w:rFonts w:ascii="Times Roman" w:hAnsi="Times Roman"/>
+          <w:outline w:val="0"/>
+          <w:color w:val="5e5e5e"/>
+          <w:sz w:val="29"/>
+          <w:szCs w:val="29"/>
+          <w:rtl w:val="0"/>
+          <w:lang w:val="sv-SE"/>
+          <w14:textFill>
+            <w14:solidFill>
+              <w14:srgbClr w14:val="5E5E5E"/>
+            </w14:solidFill>
+          </w14:textFill>
+        </w:rPr>
+        <w:t>varda</w:t>
       </w:r>
       <w:r>
         <w:rPr>
@@ -2203,254 +2238,195 @@
             </w14:solidFill>
           </w14:textFill>
         </w:rPr>
-        <w:t xml:space="preserve"> </w:t>
-      </w:r>
-    </w:p>
-    <w:p>
-      <w:pPr>
-        <w:pStyle w:val="Default"/>
-        <w:bidi w:val="0"/>
-        <w:spacing w:before="0" w:after="240"/>
-        <w:ind w:left="0" w:right="0" w:firstLine="0"/>
-        <w:jc w:val="left"/>
+        <w:t xml:space="preserve"> Slapta</w:t>
+      </w:r>
+      <w:r>
+        <w:rPr>
+          <w:rFonts w:ascii="Times Roman" w:hAnsi="Times Roman" w:hint="default"/>
+          <w:outline w:val="0"/>
+          <w:color w:val="5e5e5e"/>
+          <w:sz w:val="29"/>
+          <w:szCs w:val="29"/>
+          <w:rtl w:val="0"/>
+          <w14:textFill>
+            <w14:solidFill>
+              <w14:srgbClr w14:val="5E5E5E"/>
+            </w14:solidFill>
+          </w14:textFill>
+        </w:rPr>
+        <w:t>ž</w:t>
+      </w:r>
+      <w:r>
+        <w:rPr>
+          <w:rFonts w:ascii="Times Roman" w:hAnsi="Times Roman"/>
+          <w:outline w:val="0"/>
+          <w:color w:val="5e5e5e"/>
+          <w:sz w:val="29"/>
+          <w:szCs w:val="29"/>
+          <w:rtl w:val="0"/>
+          <w14:textFill>
+            <w14:solidFill>
+              <w14:srgbClr w14:val="5E5E5E"/>
+            </w14:solidFill>
+          </w14:textFill>
+        </w:rPr>
+        <w:t>odi</w:t>
+      </w:r>
+      <w:r>
+        <w:rPr>
+          <w:rFonts w:ascii="Times Roman" w:hAnsi="Times Roman" w:hint="default"/>
+          <w:outline w:val="0"/>
+          <w:color w:val="5e5e5e"/>
+          <w:sz w:val="29"/>
+          <w:szCs w:val="29"/>
+          <w:rtl w:val="0"/>
+          <w14:textFill>
+            <w14:solidFill>
+              <w14:srgbClr w14:val="5E5E5E"/>
+            </w14:solidFill>
+          </w14:textFill>
+        </w:rPr>
+        <w:t>̨</w:t>
+      </w:r>
+      <w:r>
+        <w:rPr>
+          <w:rFonts w:ascii="Times Roman" w:hAnsi="Times Roman"/>
+          <w:outline w:val="0"/>
+          <w:color w:val="5e5e5e"/>
+          <w:sz w:val="29"/>
+          <w:szCs w:val="29"/>
+          <w:rtl w:val="0"/>
+          <w:lang w:val="en-US"/>
+          <w14:textFill>
+            <w14:solidFill>
+              <w14:srgbClr w14:val="5E5E5E"/>
+            </w14:solidFill>
+          </w14:textFill>
+        </w:rPr>
+        <w:t xml:space="preserve"> ir </w:t>
+      </w:r>
+      <w:r>
+        <w:rPr>
+          <w:rFonts w:ascii="Times Roman" w:hAnsi="Times Roman"/>
+          <w:outline w:val="0"/>
+          <w:color w:val="5e5e5e"/>
+          <w:sz w:val="29"/>
+          <w:szCs w:val="29"/>
+          <w:rtl w:val="0"/>
+          <w:lang w:val="it-IT"/>
+          <w14:textFill>
+            <w14:solidFill>
+              <w14:srgbClr w14:val="5E5E5E"/>
+            </w14:solidFill>
+          </w14:textFill>
+        </w:rPr>
+        <w:t>paspaud</w:t>
+      </w:r>
+      <w:r>
+        <w:rPr>
+          <w:rFonts w:ascii="Times Roman" w:hAnsi="Times Roman" w:hint="default"/>
+          <w:outline w:val="0"/>
+          <w:color w:val="5e5e5e"/>
+          <w:sz w:val="29"/>
+          <w:szCs w:val="29"/>
+          <w:rtl w:val="0"/>
+          <w14:textFill>
+            <w14:solidFill>
+              <w14:srgbClr w14:val="5E5E5E"/>
+            </w14:solidFill>
+          </w14:textFill>
+        </w:rPr>
+        <w:t>ž</w:t>
+      </w:r>
+      <w:r>
+        <w:rPr>
+          <w:rFonts w:ascii="Times Roman" w:hAnsi="Times Roman"/>
+          <w:outline w:val="0"/>
+          <w:color w:val="5e5e5e"/>
+          <w:sz w:val="29"/>
+          <w:szCs w:val="29"/>
+          <w:rtl w:val="0"/>
+          <w14:textFill>
+            <w14:solidFill>
+              <w14:srgbClr w14:val="5E5E5E"/>
+            </w14:solidFill>
+          </w14:textFill>
+        </w:rPr>
+        <w:t>iant mygtuka</w:t>
+      </w:r>
+      <w:r>
+        <w:rPr>
+          <w:rFonts w:ascii="Times Roman" w:hAnsi="Times Roman" w:hint="default"/>
+          <w:outline w:val="0"/>
+          <w:color w:val="5e5e5e"/>
+          <w:sz w:val="29"/>
+          <w:szCs w:val="29"/>
+          <w:rtl w:val="0"/>
+          <w14:textFill>
+            <w14:solidFill>
+              <w14:srgbClr w14:val="5E5E5E"/>
+            </w14:solidFill>
+          </w14:textFill>
+        </w:rPr>
+        <w:t xml:space="preserve">̨ </w:t>
+      </w:r>
+      <w:r>
+        <w:rPr>
+          <w:rFonts w:ascii="Times Roman" w:hAnsi="Times Roman"/>
+          <w:outline w:val="0"/>
+          <w:color w:val="5e5e5e"/>
+          <w:sz w:val="29"/>
+          <w:szCs w:val="29"/>
+          <w:rtl w:val="0"/>
+          <w14:textFill>
+            <w14:solidFill>
+              <w14:srgbClr w14:val="5E5E5E"/>
+            </w14:solidFill>
+          </w14:textFill>
+        </w:rPr>
+        <w:t>Prisijungti</w:t>
+      </w:r>
+      <w:r>
+        <w:rPr>
+          <w:rFonts w:ascii="Times Roman" w:hAnsi="Times Roman"/>
+          <w:outline w:val="0"/>
+          <w:color w:val="5e5e5e"/>
+          <w:sz w:val="29"/>
+          <w:szCs w:val="29"/>
+          <w:rtl w:val="0"/>
+          <w:lang w:val="en-US"/>
+          <w14:textFill>
+            <w14:solidFill>
+              <w14:srgbClr w14:val="5E5E5E"/>
+            </w14:solidFill>
+          </w14:textFill>
+        </w:rPr>
+        <w:t>:</w:t>
+      </w:r>
+      <w:r>
         <w:rPr>
           <w:rFonts w:ascii="Times Roman" w:cs="Times Roman" w:hAnsi="Times Roman" w:eastAsia="Times Roman"/>
           <w:outline w:val="0"/>
-          <w:color w:val="797979"/>
-          <w:sz w:val="29"/>
-          <w:szCs w:val="29"/>
-          <w:rtl w:val="0"/>
-          <w14:textFill>
-            <w14:solidFill>
-              <w14:srgbClr w14:val="797979"/>
-            </w14:solidFill>
-          </w14:textFill>
-        </w:rPr>
-      </w:pPr>
-      <w:r>
-        <w:rPr>
-          <w:rFonts w:ascii="Times Roman" w:hAnsi="Times Roman"/>
-          <w:outline w:val="0"/>
-          <w:color w:val="797979"/>
-          <w:sz w:val="29"/>
-          <w:szCs w:val="29"/>
-          <w:rtl w:val="0"/>
-          <w14:textFill>
-            <w14:solidFill>
-              <w14:srgbClr w14:val="797979"/>
-            </w14:solidFill>
-          </w14:textFill>
-        </w:rPr>
-        <w:t>Slapta</w:t>
-      </w:r>
-      <w:r>
-        <w:rPr>
-          <w:rFonts w:ascii="Times Roman" w:hAnsi="Times Roman" w:hint="default"/>
-          <w:outline w:val="0"/>
-          <w:color w:val="797979"/>
-          <w:sz w:val="29"/>
-          <w:szCs w:val="29"/>
-          <w:rtl w:val="0"/>
-          <w14:textFill>
-            <w14:solidFill>
-              <w14:srgbClr w14:val="797979"/>
-            </w14:solidFill>
-          </w14:textFill>
-        </w:rPr>
-        <w:t>ž</w:t>
-      </w:r>
-      <w:r>
-        <w:rPr>
-          <w:rFonts w:ascii="Times Roman" w:hAnsi="Times Roman"/>
-          <w:outline w:val="0"/>
-          <w:color w:val="797979"/>
-          <w:sz w:val="29"/>
-          <w:szCs w:val="29"/>
-          <w:rtl w:val="0"/>
-          <w14:textFill>
-            <w14:solidFill>
-              <w14:srgbClr w14:val="797979"/>
-            </w14:solidFill>
-          </w14:textFill>
-        </w:rPr>
-        <w:t>odi</w:t>
-      </w:r>
-      <w:r>
-        <w:rPr>
-          <w:rFonts w:ascii="Times Roman" w:hAnsi="Times Roman" w:hint="default"/>
-          <w:outline w:val="0"/>
-          <w:color w:val="797979"/>
-          <w:sz w:val="29"/>
-          <w:szCs w:val="29"/>
-          <w:rtl w:val="0"/>
-          <w14:textFill>
-            <w14:solidFill>
-              <w14:srgbClr w14:val="797979"/>
-            </w14:solidFill>
-          </w14:textFill>
-        </w:rPr>
-        <w:t>̨</w:t>
-      </w:r>
-      <w:r>
-        <w:rPr>
-          <w:rFonts w:ascii="Times Roman" w:hAnsi="Times Roman"/>
-          <w:outline w:val="0"/>
-          <w:color w:val="797979"/>
-          <w:sz w:val="29"/>
-          <w:szCs w:val="29"/>
-          <w:rtl w:val="0"/>
-          <w:lang w:val="en-US"/>
-          <w14:textFill>
-            <w14:solidFill>
-              <w14:srgbClr w14:val="797979"/>
-            </w14:solidFill>
-          </w14:textFill>
-        </w:rPr>
-        <w:t xml:space="preserve"> ir </w:t>
-      </w:r>
-      <w:r>
-        <w:rPr>
-          <w:rFonts w:ascii="Times Roman" w:hAnsi="Times Roman"/>
-          <w:outline w:val="0"/>
-          <w:color w:val="797979"/>
-          <w:sz w:val="29"/>
-          <w:szCs w:val="29"/>
-          <w:rtl w:val="0"/>
-          <w:lang w:val="it-IT"/>
-          <w14:textFill>
-            <w14:solidFill>
-              <w14:srgbClr w14:val="797979"/>
-            </w14:solidFill>
-          </w14:textFill>
-        </w:rPr>
-        <w:t>paspaud</w:t>
-      </w:r>
-      <w:r>
-        <w:rPr>
-          <w:rFonts w:ascii="Times Roman" w:hAnsi="Times Roman" w:hint="default"/>
-          <w:outline w:val="0"/>
-          <w:color w:val="797979"/>
-          <w:sz w:val="29"/>
-          <w:szCs w:val="29"/>
-          <w:rtl w:val="0"/>
-          <w14:textFill>
-            <w14:solidFill>
-              <w14:srgbClr w14:val="797979"/>
-            </w14:solidFill>
-          </w14:textFill>
-        </w:rPr>
-        <w:t>ž</w:t>
-      </w:r>
-      <w:r>
-        <w:rPr>
-          <w:rFonts w:ascii="Times Roman" w:hAnsi="Times Roman"/>
-          <w:outline w:val="0"/>
-          <w:color w:val="797979"/>
-          <w:sz w:val="29"/>
-          <w:szCs w:val="29"/>
-          <w:rtl w:val="0"/>
-          <w14:textFill>
-            <w14:solidFill>
-              <w14:srgbClr w14:val="797979"/>
-            </w14:solidFill>
-          </w14:textFill>
-        </w:rPr>
-        <w:t>iant mygtuka</w:t>
-      </w:r>
-      <w:r>
-        <w:rPr>
-          <w:rFonts w:ascii="Times Roman" w:hAnsi="Times Roman" w:hint="default"/>
-          <w:outline w:val="0"/>
-          <w:color w:val="797979"/>
-          <w:sz w:val="29"/>
-          <w:szCs w:val="29"/>
-          <w:rtl w:val="0"/>
-          <w14:textFill>
-            <w14:solidFill>
-              <w14:srgbClr w14:val="797979"/>
-            </w14:solidFill>
-          </w14:textFill>
-        </w:rPr>
-        <w:t xml:space="preserve">̨ </w:t>
-      </w:r>
-      <w:r>
-        <w:rPr>
-          <w:rFonts w:ascii="Times Roman" w:hAnsi="Times Roman"/>
-          <w:outline w:val="0"/>
-          <w:color w:val="797979"/>
-          <w:sz w:val="29"/>
-          <w:szCs w:val="29"/>
-          <w:rtl w:val="0"/>
-          <w14:textFill>
-            <w14:solidFill>
-              <w14:srgbClr w14:val="797979"/>
-            </w14:solidFill>
-          </w14:textFill>
-        </w:rPr>
-        <w:t>Prisijungti</w:t>
-      </w:r>
-      <w:r>
-        <w:rPr>
-          <w:rFonts w:ascii="Times Roman" w:hAnsi="Times Roman"/>
-          <w:outline w:val="0"/>
-          <w:color w:val="797979"/>
-          <w:sz w:val="29"/>
-          <w:szCs w:val="29"/>
-          <w:rtl w:val="0"/>
-          <w:lang w:val="en-US"/>
-          <w14:textFill>
-            <w14:solidFill>
-              <w14:srgbClr w14:val="797979"/>
-            </w14:solidFill>
-          </w14:textFill>
-        </w:rPr>
-        <w:t>:</w:t>
-      </w:r>
-    </w:p>
-    <w:p>
-      <w:pPr>
-        <w:pStyle w:val="Body"/>
-        <w:jc w:val="center"/>
-        <w:rPr>
-          <w:outline w:val="0"/>
-          <w:color w:val="5e5e5e"/>
-          <w:sz w:val="28"/>
-          <w:szCs w:val="28"/>
-          <w14:textFill>
-            <w14:solidFill>
-              <w14:srgbClr w14:val="5E5E5E"/>
-            </w14:solidFill>
-          </w14:textFill>
-        </w:rPr>
-      </w:pPr>
-    </w:p>
-    <w:p>
-      <w:pPr>
-        <w:pStyle w:val="Body"/>
-        <w:jc w:val="center"/>
-        <w:rPr>
-          <w:outline w:val="0"/>
-          <w:color w:val="5e5e5e"/>
-          <w:sz w:val="28"/>
-          <w:szCs w:val="28"/>
-          <w14:textFill>
-            <w14:solidFill>
-              <w14:srgbClr w14:val="5E5E5E"/>
-            </w14:solidFill>
-          </w14:textFill>
-        </w:rPr>
-      </w:pPr>
-      <w:r>
+          <w:color w:val="5e5e5e"/>
+          <w:sz w:val="29"/>
+          <w:szCs w:val="29"/>
+          <w:rtl w:val="0"/>
+          <w14:textFill>
+            <w14:solidFill>
+              <w14:srgbClr w14:val="5E5E5E"/>
+            </w14:solidFill>
+          </w14:textFill>
+        </w:rPr>
         <w:drawing xmlns:a="http://schemas.openxmlformats.org/drawingml/2006/main">
-          <wp:anchor distT="152400" distB="152400" distL="152400" distR="152400" simplePos="0" relativeHeight="251661312" behindDoc="0" locked="0" layoutInCell="1" allowOverlap="1">
+          <wp:anchor distT="152400" distB="152400" distL="152400" distR="152400" simplePos="0" relativeHeight="251663360" behindDoc="0" locked="0" layoutInCell="1" allowOverlap="1">
             <wp:simplePos x="0" y="0"/>
-            <wp:positionH relativeFrom="page">
-              <wp:posOffset>720000</wp:posOffset>
+            <wp:positionH relativeFrom="margin">
+              <wp:posOffset>-6350</wp:posOffset>
             </wp:positionH>
-            <wp:positionV relativeFrom="page">
-              <wp:posOffset>2758693</wp:posOffset>
+            <wp:positionV relativeFrom="line">
+              <wp:posOffset>263683</wp:posOffset>
             </wp:positionV>
-            <wp:extent cx="2515892" cy="3038675"/>
+            <wp:extent cx="3276668" cy="3410682"/>
             <wp:effectExtent l="0" t="0" r="0" b="0"/>
             <wp:wrapThrough wrapText="bothSides" distL="152400" distR="152400">
               <wp:wrapPolygon edited="1">
@@ -2461,13 +2437,13 @@
                 <wp:lineTo x="0" y="0"/>
               </wp:wrapPolygon>
             </wp:wrapThrough>
-            <wp:docPr id="1073741827" name="officeArt object"/>
+            <wp:docPr id="1073741826" name="officeArt object"/>
             <wp:cNvGraphicFramePr/>
             <a:graphic xmlns:a="http://schemas.openxmlformats.org/drawingml/2006/main">
               <a:graphicData uri="http://schemas.openxmlformats.org/drawingml/2006/picture">
                 <pic:pic xmlns:pic="http://schemas.openxmlformats.org/drawingml/2006/picture">
                   <pic:nvPicPr>
-                    <pic:cNvPr id="1073741827" name="Untitled Diagram.png"/>
+                    <pic:cNvPr id="1073741826" name="Untitled Diagram.png"/>
                     <pic:cNvPicPr>
                       <a:picLocks noChangeAspect="1"/>
                     </pic:cNvPicPr>
@@ -2483,7 +2459,7 @@
                   <pic:spPr>
                     <a:xfrm>
                       <a:off x="0" y="0"/>
-                      <a:ext cx="2515892" cy="3038675"/>
+                      <a:ext cx="3276668" cy="3410682"/>
                     </a:xfrm>
                     <a:prstGeom prst="rect">
                       <a:avLst/>
@@ -2606,6 +2582,40 @@
     <w:p>
       <w:pPr>
         <w:pStyle w:val="Body"/>
+        <w:jc w:val="center"/>
+        <w:rPr>
+          <w:outline w:val="0"/>
+          <w:color w:val="5e5e5e"/>
+          <w:sz w:val="28"/>
+          <w:szCs w:val="28"/>
+          <w14:textFill>
+            <w14:solidFill>
+              <w14:srgbClr w14:val="5E5E5E"/>
+            </w14:solidFill>
+          </w14:textFill>
+        </w:rPr>
+      </w:pPr>
+    </w:p>
+    <w:p>
+      <w:pPr>
+        <w:pStyle w:val="Body"/>
+        <w:jc w:val="center"/>
+        <w:rPr>
+          <w:outline w:val="0"/>
+          <w:color w:val="5e5e5e"/>
+          <w:sz w:val="28"/>
+          <w:szCs w:val="28"/>
+          <w14:textFill>
+            <w14:solidFill>
+              <w14:srgbClr w14:val="5E5E5E"/>
+            </w14:solidFill>
+          </w14:textFill>
+        </w:rPr>
+      </w:pPr>
+    </w:p>
+    <w:p>
+      <w:pPr>
+        <w:pStyle w:val="Body"/>
         <w:jc w:val="left"/>
         <w:rPr>
           <w:outline w:val="0"/>
@@ -2751,6 +2761,27 @@
           <w14:textFill>
             <w14:solidFill>
               <w14:srgbClr w14:val="5E5E5E"/>
+            </w14:solidFill>
+          </w14:textFill>
+        </w:rPr>
+      </w:pPr>
+    </w:p>
+    <w:p>
+      <w:pPr>
+        <w:pStyle w:val="Body"/>
+        <w:spacing w:line="384" w:lineRule="auto"/>
+        <w:jc w:val="left"/>
+        <w:rPr>
+          <w:b w:val="1"/>
+          <w:bCs w:val="1"/>
+          <w:outline w:val="0"/>
+          <w:color w:val="2a4f07"/>
+          <w:position w:val="-10"/>
+          <w:sz w:val="26"/>
+          <w:szCs w:val="26"/>
+          <w14:textFill>
+            <w14:solidFill>
+              <w14:srgbClr w14:val="2B5007"/>
             </w14:solidFill>
           </w14:textFill>
         </w:rPr>
@@ -3570,7 +3601,7 @@
           </w14:textFill>
         </w:rPr>
         <w:drawing xmlns:a="http://schemas.openxmlformats.org/drawingml/2006/main">
-          <wp:anchor distT="152400" distB="152400" distL="152400" distR="152400" simplePos="0" relativeHeight="251662336" behindDoc="0" locked="0" layoutInCell="1" allowOverlap="1">
+          <wp:anchor distT="152400" distB="152400" distL="152400" distR="152400" simplePos="0" relativeHeight="251661312" behindDoc="0" locked="0" layoutInCell="1" allowOverlap="1">
             <wp:simplePos x="0" y="0"/>
             <wp:positionH relativeFrom="margin">
               <wp:posOffset>392343</wp:posOffset>
@@ -3589,13 +3620,13 @@
                 <wp:lineTo x="0" y="0"/>
               </wp:wrapPolygon>
             </wp:wrapThrough>
-            <wp:docPr id="1073741826" name="officeArt object"/>
+            <wp:docPr id="1073741827" name="officeArt object"/>
             <wp:cNvGraphicFramePr/>
             <a:graphic xmlns:a="http://schemas.openxmlformats.org/drawingml/2006/main">
               <a:graphicData uri="http://schemas.openxmlformats.org/drawingml/2006/picture">
                 <pic:pic xmlns:pic="http://schemas.openxmlformats.org/drawingml/2006/picture">
                   <pic:nvPicPr>
-                    <pic:cNvPr id="1073741826" name="Untitled Diagram.png"/>
+                    <pic:cNvPr id="1073741827" name="Untitled Diagram.png"/>
                     <pic:cNvPicPr>
                       <a:picLocks noChangeAspect="1"/>
                     </pic:cNvPicPr>
@@ -5467,7 +5498,7 @@
           </w14:textFill>
         </w:rPr>
         <w:drawing xmlns:a="http://schemas.openxmlformats.org/drawingml/2006/main">
-          <wp:anchor distT="152400" distB="152400" distL="152400" distR="152400" simplePos="0" relativeHeight="251663360" behindDoc="0" locked="0" layoutInCell="1" allowOverlap="1">
+          <wp:anchor distT="152400" distB="152400" distL="152400" distR="152400" simplePos="0" relativeHeight="251662336" behindDoc="0" locked="0" layoutInCell="1" allowOverlap="1">
             <wp:simplePos x="0" y="0"/>
             <wp:positionH relativeFrom="margin">
               <wp:posOffset>-6350</wp:posOffset>
@@ -6684,7 +6715,6 @@
           </w14:solidFill>
         </w14:textFill>
       </w:rPr>
-      <w:t>1</w:t>
     </w:r>
     <w:r>
       <w:rPr>

</xml_diff>